<commit_message>
Adding changes to Document7
</commit_message>
<xml_diff>
--- a/Document7/Document7.docx
+++ b/Document7/Document7.docx
@@ -46,6 +46,9 @@
     </w:p>
     <w:p>
       <w:r>
+        <w:rPr>
+          <w:noProof/>
+        </w:rPr>
         <w:drawing>
           <wp:anchor distT="0" distB="0" distL="114300" distR="114300" simplePos="0" relativeHeight="251659264" behindDoc="1" locked="0" layoutInCell="1" allowOverlap="1" wp14:anchorId="46A7E170" wp14:editId="1FA114E4">
             <wp:simplePos x="0" y="0"/>
@@ -101,6 +104,9 @@
     <w:p/>
     <w:p>
       <w:r>
+        <w:rPr>
+          <w:noProof/>
+        </w:rPr>
         <w:drawing>
           <wp:anchor distT="0" distB="0" distL="114300" distR="114300" simplePos="0" relativeHeight="251662336" behindDoc="1" locked="0" layoutInCell="1" allowOverlap="1" wp14:anchorId="2EEF3080" wp14:editId="794D75BE">
             <wp:simplePos x="0" y="0"/>
@@ -166,6 +172,9 @@
     </w:p>
     <w:p>
       <w:r>
+        <w:rPr>
+          <w:noProof/>
+        </w:rPr>
         <w:drawing>
           <wp:anchor distT="0" distB="0" distL="114300" distR="114300" simplePos="0" relativeHeight="251660288" behindDoc="1" locked="0" layoutInCell="1" allowOverlap="1" wp14:anchorId="2944AFC6" wp14:editId="6075DC98">
             <wp:simplePos x="0" y="0"/>
@@ -317,6 +326,7 @@
           <w:rFonts w:ascii="DejaVu Serif Condensed" w:hAnsi="DejaVu Serif Condensed"/>
           <w:b/>
           <w:bCs/>
+          <w:noProof/>
         </w:rPr>
         <w:drawing>
           <wp:inline distT="0" distB="0" distL="0" distR="0" wp14:anchorId="3726795F" wp14:editId="5A0B0102">
@@ -364,6 +374,7 @@
       <w:r>
         <w:rPr>
           <w:rFonts w:ascii="DejaVu Serif Condensed" w:hAnsi="DejaVu Serif Condensed"/>
+          <w:noProof/>
         </w:rPr>
         <w:drawing>
           <wp:inline distT="0" distB="0" distL="0" distR="0" wp14:anchorId="2D9D1914" wp14:editId="7ED7D2FA">
@@ -469,6 +480,444 @@
           <w:bCs/>
         </w:rPr>
       </w:pPr>
+    </w:p>
+    <w:p>
+      <w:pPr>
+        <w:tabs>
+          <w:tab w:val="left" w:pos="1404"/>
+        </w:tabs>
+        <w:rPr>
+          <w:rFonts w:ascii="DejaVu Serif Condensed" w:hAnsi="DejaVu Serif Condensed"/>
+          <w:b/>
+          <w:bCs/>
+        </w:rPr>
+      </w:pPr>
+      <w:r>
+        <w:rPr>
+          <w:rFonts w:ascii="DejaVu Serif Condensed" w:hAnsi="DejaVu Serif Condensed"/>
+          <w:b/>
+          <w:bCs/>
+        </w:rPr>
+        <w:lastRenderedPageBreak/>
+        <w:t>CHERRY-PICK:</w:t>
+      </w:r>
+    </w:p>
+    <w:p>
+      <w:pPr>
+        <w:tabs>
+          <w:tab w:val="left" w:pos="1404"/>
+        </w:tabs>
+        <w:rPr>
+          <w:rFonts w:ascii="DejaVu Serif Condensed" w:hAnsi="DejaVu Serif Condensed"/>
+          <w:b/>
+          <w:bCs/>
+        </w:rPr>
+      </w:pPr>
+      <w:r>
+        <w:rPr>
+          <w:rFonts w:ascii="DejaVu Serif Condensed" w:hAnsi="DejaVu Serif Condensed"/>
+          <w:b/>
+          <w:bCs/>
+        </w:rPr>
+        <w:drawing>
+          <wp:anchor distT="0" distB="0" distL="114300" distR="114300" simplePos="0" relativeHeight="251663360" behindDoc="1" locked="0" layoutInCell="1" allowOverlap="1" wp14:anchorId="02A565DB" wp14:editId="58760950">
+            <wp:simplePos x="0" y="0"/>
+            <wp:positionH relativeFrom="column">
+              <wp:posOffset>0</wp:posOffset>
+            </wp:positionH>
+            <wp:positionV relativeFrom="paragraph">
+              <wp:posOffset>3175</wp:posOffset>
+            </wp:positionV>
+            <wp:extent cx="5273497" cy="502964"/>
+            <wp:effectExtent l="0" t="0" r="3810" b="0"/>
+            <wp:wrapNone/>
+            <wp:docPr id="1587563131" name="Picture 1"/>
+            <wp:cNvGraphicFramePr>
+              <a:graphicFrameLocks xmlns:a="http://schemas.openxmlformats.org/drawingml/2006/main" noChangeAspect="1"/>
+            </wp:cNvGraphicFramePr>
+            <a:graphic xmlns:a="http://schemas.openxmlformats.org/drawingml/2006/main">
+              <a:graphicData uri="http://schemas.openxmlformats.org/drawingml/2006/picture">
+                <pic:pic xmlns:pic="http://schemas.openxmlformats.org/drawingml/2006/picture">
+                  <pic:nvPicPr>
+                    <pic:cNvPr id="1587563131" name=""/>
+                    <pic:cNvPicPr/>
+                  </pic:nvPicPr>
+                  <pic:blipFill>
+                    <a:blip r:embed="rId9">
+                      <a:extLst>
+                        <a:ext uri="{28A0092B-C50C-407E-A947-70E740481C1C}">
+                          <a14:useLocalDpi xmlns:a14="http://schemas.microsoft.com/office/drawing/2010/main" val="0"/>
+                        </a:ext>
+                      </a:extLst>
+                    </a:blip>
+                    <a:stretch>
+                      <a:fillRect/>
+                    </a:stretch>
+                  </pic:blipFill>
+                  <pic:spPr>
+                    <a:xfrm>
+                      <a:off x="0" y="0"/>
+                      <a:ext cx="5273497" cy="502964"/>
+                    </a:xfrm>
+                    <a:prstGeom prst="rect">
+                      <a:avLst/>
+                    </a:prstGeom>
+                  </pic:spPr>
+                </pic:pic>
+              </a:graphicData>
+            </a:graphic>
+          </wp:anchor>
+        </w:drawing>
+      </w:r>
+    </w:p>
+    <w:p>
+      <w:pPr>
+        <w:rPr>
+          <w:rFonts w:ascii="DejaVu Serif Condensed" w:hAnsi="DejaVu Serif Condensed"/>
+        </w:rPr>
+      </w:pPr>
+    </w:p>
+    <w:p>
+      <w:pPr>
+        <w:rPr>
+          <w:rFonts w:ascii="DejaVu Serif Condensed" w:hAnsi="DejaVu Serif Condensed"/>
+        </w:rPr>
+      </w:pPr>
+    </w:p>
+    <w:p>
+      <w:pPr>
+        <w:rPr>
+          <w:rFonts w:ascii="DejaVu Serif Condensed" w:hAnsi="DejaVu Serif Condensed"/>
+          <w:b/>
+          <w:bCs/>
+        </w:rPr>
+      </w:pPr>
+      <w:r>
+        <w:rPr>
+          <w:rFonts w:ascii="DejaVu Serif Condensed" w:hAnsi="DejaVu Serif Condensed"/>
+        </w:rPr>
+        <w:drawing>
+          <wp:anchor distT="0" distB="0" distL="114300" distR="114300" simplePos="0" relativeHeight="251665408" behindDoc="1" locked="0" layoutInCell="1" allowOverlap="1" wp14:anchorId="26EFE1DC" wp14:editId="07B58ECD">
+            <wp:simplePos x="0" y="0"/>
+            <wp:positionH relativeFrom="column">
+              <wp:posOffset>0</wp:posOffset>
+            </wp:positionH>
+            <wp:positionV relativeFrom="paragraph">
+              <wp:posOffset>635</wp:posOffset>
+            </wp:positionV>
+            <wp:extent cx="5731510" cy="518795"/>
+            <wp:effectExtent l="0" t="0" r="2540" b="0"/>
+            <wp:wrapNone/>
+            <wp:docPr id="1817027868" name="Picture 1"/>
+            <wp:cNvGraphicFramePr>
+              <a:graphicFrameLocks xmlns:a="http://schemas.openxmlformats.org/drawingml/2006/main" noChangeAspect="1"/>
+            </wp:cNvGraphicFramePr>
+            <a:graphic xmlns:a="http://schemas.openxmlformats.org/drawingml/2006/main">
+              <a:graphicData uri="http://schemas.openxmlformats.org/drawingml/2006/picture">
+                <pic:pic xmlns:pic="http://schemas.openxmlformats.org/drawingml/2006/picture">
+                  <pic:nvPicPr>
+                    <pic:cNvPr id="1817027868" name=""/>
+                    <pic:cNvPicPr/>
+                  </pic:nvPicPr>
+                  <pic:blipFill>
+                    <a:blip r:embed="rId10">
+                      <a:extLst>
+                        <a:ext uri="{28A0092B-C50C-407E-A947-70E740481C1C}">
+                          <a14:useLocalDpi xmlns:a14="http://schemas.microsoft.com/office/drawing/2010/main" val="0"/>
+                        </a:ext>
+                      </a:extLst>
+                    </a:blip>
+                    <a:stretch>
+                      <a:fillRect/>
+                    </a:stretch>
+                  </pic:blipFill>
+                  <pic:spPr>
+                    <a:xfrm>
+                      <a:off x="0" y="0"/>
+                      <a:ext cx="5731510" cy="518795"/>
+                    </a:xfrm>
+                    <a:prstGeom prst="rect">
+                      <a:avLst/>
+                    </a:prstGeom>
+                  </pic:spPr>
+                </pic:pic>
+              </a:graphicData>
+            </a:graphic>
+          </wp:anchor>
+        </w:drawing>
+      </w:r>
+    </w:p>
+    <w:p>
+      <w:pPr>
+        <w:rPr>
+          <w:rFonts w:ascii="DejaVu Serif Condensed" w:hAnsi="DejaVu Serif Condensed"/>
+        </w:rPr>
+      </w:pPr>
+      <w:r>
+        <w:rPr>
+          <w:rFonts w:ascii="DejaVu Serif Condensed" w:hAnsi="DejaVu Serif Condensed"/>
+        </w:rPr>
+        <w:drawing>
+          <wp:anchor distT="0" distB="0" distL="114300" distR="114300" simplePos="0" relativeHeight="251664384" behindDoc="1" locked="0" layoutInCell="1" allowOverlap="1" wp14:anchorId="0E3EB0E3" wp14:editId="05B3B29D">
+            <wp:simplePos x="0" y="0"/>
+            <wp:positionH relativeFrom="margin">
+              <wp:align>left</wp:align>
+            </wp:positionH>
+            <wp:positionV relativeFrom="paragraph">
+              <wp:posOffset>438785</wp:posOffset>
+            </wp:positionV>
+            <wp:extent cx="5220152" cy="1409822"/>
+            <wp:effectExtent l="0" t="0" r="0" b="0"/>
+            <wp:wrapNone/>
+            <wp:docPr id="1699339247" name="Picture 1"/>
+            <wp:cNvGraphicFramePr>
+              <a:graphicFrameLocks xmlns:a="http://schemas.openxmlformats.org/drawingml/2006/main" noChangeAspect="1"/>
+            </wp:cNvGraphicFramePr>
+            <a:graphic xmlns:a="http://schemas.openxmlformats.org/drawingml/2006/main">
+              <a:graphicData uri="http://schemas.openxmlformats.org/drawingml/2006/picture">
+                <pic:pic xmlns:pic="http://schemas.openxmlformats.org/drawingml/2006/picture">
+                  <pic:nvPicPr>
+                    <pic:cNvPr id="1699339247" name=""/>
+                    <pic:cNvPicPr/>
+                  </pic:nvPicPr>
+                  <pic:blipFill>
+                    <a:blip r:embed="rId11">
+                      <a:extLst>
+                        <a:ext uri="{28A0092B-C50C-407E-A947-70E740481C1C}">
+                          <a14:useLocalDpi xmlns:a14="http://schemas.microsoft.com/office/drawing/2010/main" val="0"/>
+                        </a:ext>
+                      </a:extLst>
+                    </a:blip>
+                    <a:stretch>
+                      <a:fillRect/>
+                    </a:stretch>
+                  </pic:blipFill>
+                  <pic:spPr>
+                    <a:xfrm>
+                      <a:off x="0" y="0"/>
+                      <a:ext cx="5220152" cy="1409822"/>
+                    </a:xfrm>
+                    <a:prstGeom prst="rect">
+                      <a:avLst/>
+                    </a:prstGeom>
+                  </pic:spPr>
+                </pic:pic>
+              </a:graphicData>
+            </a:graphic>
+          </wp:anchor>
+        </w:drawing>
+      </w:r>
+    </w:p>
+    <w:p>
+      <w:pPr>
+        <w:rPr>
+          <w:rFonts w:ascii="DejaVu Serif Condensed" w:hAnsi="DejaVu Serif Condensed"/>
+        </w:rPr>
+      </w:pPr>
+    </w:p>
+    <w:p>
+      <w:pPr>
+        <w:rPr>
+          <w:rFonts w:ascii="DejaVu Serif Condensed" w:hAnsi="DejaVu Serif Condensed"/>
+        </w:rPr>
+      </w:pPr>
+    </w:p>
+    <w:p>
+      <w:pPr>
+        <w:rPr>
+          <w:rFonts w:ascii="DejaVu Serif Condensed" w:hAnsi="DejaVu Serif Condensed"/>
+        </w:rPr>
+      </w:pPr>
+    </w:p>
+    <w:p>
+      <w:pPr>
+        <w:rPr>
+          <w:rFonts w:ascii="DejaVu Serif Condensed" w:hAnsi="DejaVu Serif Condensed"/>
+        </w:rPr>
+      </w:pPr>
+    </w:p>
+    <w:p>
+      <w:pPr>
+        <w:rPr>
+          <w:rFonts w:ascii="DejaVu Serif Condensed" w:hAnsi="DejaVu Serif Condensed"/>
+        </w:rPr>
+      </w:pPr>
+    </w:p>
+    <w:p>
+      <w:pPr>
+        <w:rPr>
+          <w:rFonts w:ascii="DejaVu Serif Condensed" w:hAnsi="DejaVu Serif Condensed"/>
+        </w:rPr>
+      </w:pPr>
+    </w:p>
+    <w:p>
+      <w:pPr>
+        <w:rPr>
+          <w:rFonts w:ascii="DejaVu Serif Condensed" w:hAnsi="DejaVu Serif Condensed"/>
+        </w:rPr>
+      </w:pPr>
+      <w:r>
+        <w:rPr>
+          <w:rFonts w:ascii="DejaVu Serif Condensed" w:hAnsi="DejaVu Serif Condensed"/>
+        </w:rPr>
+        <w:drawing>
+          <wp:anchor distT="0" distB="0" distL="114300" distR="114300" simplePos="0" relativeHeight="251666432" behindDoc="1" locked="0" layoutInCell="1" allowOverlap="1" wp14:anchorId="22379E09" wp14:editId="4C87B893">
+            <wp:simplePos x="0" y="0"/>
+            <wp:positionH relativeFrom="margin">
+              <wp:align>left</wp:align>
+            </wp:positionH>
+            <wp:positionV relativeFrom="paragraph">
+              <wp:posOffset>99060</wp:posOffset>
+            </wp:positionV>
+            <wp:extent cx="5731510" cy="476885"/>
+            <wp:effectExtent l="0" t="0" r="2540" b="0"/>
+            <wp:wrapNone/>
+            <wp:docPr id="713261763" name="Picture 1"/>
+            <wp:cNvGraphicFramePr>
+              <a:graphicFrameLocks xmlns:a="http://schemas.openxmlformats.org/drawingml/2006/main" noChangeAspect="1"/>
+            </wp:cNvGraphicFramePr>
+            <a:graphic xmlns:a="http://schemas.openxmlformats.org/drawingml/2006/main">
+              <a:graphicData uri="http://schemas.openxmlformats.org/drawingml/2006/picture">
+                <pic:pic xmlns:pic="http://schemas.openxmlformats.org/drawingml/2006/picture">
+                  <pic:nvPicPr>
+                    <pic:cNvPr id="713261763" name=""/>
+                    <pic:cNvPicPr/>
+                  </pic:nvPicPr>
+                  <pic:blipFill>
+                    <a:blip r:embed="rId12">
+                      <a:extLst>
+                        <a:ext uri="{28A0092B-C50C-407E-A947-70E740481C1C}">
+                          <a14:useLocalDpi xmlns:a14="http://schemas.microsoft.com/office/drawing/2010/main" val="0"/>
+                        </a:ext>
+                      </a:extLst>
+                    </a:blip>
+                    <a:stretch>
+                      <a:fillRect/>
+                    </a:stretch>
+                  </pic:blipFill>
+                  <pic:spPr>
+                    <a:xfrm>
+                      <a:off x="0" y="0"/>
+                      <a:ext cx="5731510" cy="476885"/>
+                    </a:xfrm>
+                    <a:prstGeom prst="rect">
+                      <a:avLst/>
+                    </a:prstGeom>
+                  </pic:spPr>
+                </pic:pic>
+              </a:graphicData>
+            </a:graphic>
+          </wp:anchor>
+        </w:drawing>
+      </w:r>
+    </w:p>
+    <w:p>
+      <w:pPr>
+        <w:rPr>
+          <w:rFonts w:ascii="DejaVu Serif Condensed" w:hAnsi="DejaVu Serif Condensed"/>
+        </w:rPr>
+      </w:pPr>
+    </w:p>
+    <w:p>
+      <w:pPr>
+        <w:rPr>
+          <w:rFonts w:ascii="DejaVu Serif Condensed" w:hAnsi="DejaVu Serif Condensed"/>
+        </w:rPr>
+      </w:pPr>
+    </w:p>
+    <w:p>
+      <w:pPr>
+        <w:rPr>
+          <w:rFonts w:ascii="DejaVu Serif Condensed" w:hAnsi="DejaVu Serif Condensed"/>
+        </w:rPr>
+      </w:pPr>
+      <w:r>
+        <w:rPr>
+          <w:rFonts w:ascii="DejaVu Serif Condensed" w:hAnsi="DejaVu Serif Condensed"/>
+        </w:rPr>
+        <w:t xml:space="preserve">git </w:t>
+      </w:r>
+      <w:proofErr w:type="gramStart"/>
+      <w:r>
+        <w:rPr>
+          <w:rFonts w:ascii="DejaVu Serif Condensed" w:hAnsi="DejaVu Serif Condensed"/>
+        </w:rPr>
+        <w:t>cherry-pick</w:t>
+      </w:r>
+      <w:proofErr w:type="gramEnd"/>
+      <w:r>
+        <w:rPr>
+          <w:rFonts w:ascii="DejaVu Serif Condensed" w:hAnsi="DejaVu Serif Condensed"/>
+        </w:rPr>
+        <w:t xml:space="preserve"> </w:t>
+      </w:r>
+    </w:p>
+    <w:p>
+      <w:pPr>
+        <w:rPr>
+          <w:rFonts w:ascii="DejaVu Serif Condensed" w:hAnsi="DejaVu Serif Condensed"/>
+        </w:rPr>
+      </w:pPr>
+      <w:r>
+        <w:rPr>
+          <w:rFonts w:ascii="DejaVu Serif Condensed" w:hAnsi="DejaVu Serif Condensed"/>
+        </w:rPr>
+        <w:t>this command helps us to rectify the commits happened in the wrong branch.</w:t>
+      </w:r>
+    </w:p>
+    <w:p>
+      <w:pPr>
+        <w:rPr>
+          <w:rFonts w:ascii="DejaVu Serif Condensed" w:hAnsi="DejaVu Serif Condensed"/>
+        </w:rPr>
+      </w:pPr>
+      <w:r>
+        <w:rPr>
+          <w:rFonts w:ascii="DejaVu Serif Condensed" w:hAnsi="DejaVu Serif Condensed"/>
+        </w:rPr>
+        <w:t xml:space="preserve">Here I have created a Test.txt file in </w:t>
+      </w:r>
+      <w:proofErr w:type="spellStart"/>
+      <w:r>
+        <w:rPr>
+          <w:rFonts w:ascii="DejaVu Serif Condensed" w:hAnsi="DejaVu Serif Condensed"/>
+        </w:rPr>
+        <w:t>Second_branch</w:t>
+      </w:r>
+      <w:proofErr w:type="spellEnd"/>
+      <w:r>
+        <w:rPr>
+          <w:rFonts w:ascii="DejaVu Serif Condensed" w:hAnsi="DejaVu Serif Condensed"/>
+        </w:rPr>
+        <w:t xml:space="preserve"> and then copied the commit history and cherry-picked it in </w:t>
+      </w:r>
+      <w:proofErr w:type="spellStart"/>
+      <w:r>
+        <w:rPr>
+          <w:rFonts w:ascii="DejaVu Serif Condensed" w:hAnsi="DejaVu Serif Condensed"/>
+        </w:rPr>
+        <w:t>First_branch</w:t>
+      </w:r>
+      <w:proofErr w:type="spellEnd"/>
+      <w:r>
+        <w:rPr>
+          <w:rFonts w:ascii="DejaVu Serif Condensed" w:hAnsi="DejaVu Serif Condensed"/>
+        </w:rPr>
+        <w:t>.</w:t>
+      </w:r>
+    </w:p>
+    <w:p>
+      <w:pPr>
+        <w:rPr>
+          <w:rFonts w:ascii="DejaVu Serif Condensed" w:hAnsi="DejaVu Serif Condensed"/>
+        </w:rPr>
+      </w:pPr>
+      <w:r>
+        <w:rPr>
+          <w:rFonts w:ascii="DejaVu Serif Condensed" w:hAnsi="DejaVu Serif Condensed"/>
+        </w:rPr>
+        <w:t>We can also make multiple commits to be cherry-picked.</w:t>
+      </w:r>
     </w:p>
     <w:sectPr>
       <w:pgSz w:w="11906" w:h="16838"/>

</xml_diff>